<commit_message>
Ass 3 quest 2
</commit_message>
<xml_diff>
--- a/שאלה מספר 2 מטלה 3 פרויקט ICM.docx
+++ b/שאלה מספר 2 מטלה 3 פרויקט ICM.docx
@@ -492,7 +492,6 @@
     <w:p>
       <w:pPr>
         <w:rPr>
-          <w:rFonts w:hint="cs"/>
           <w:sz w:val="24"/>
           <w:szCs w:val="24"/>
           <w:rtl/>
@@ -522,7 +521,43 @@
           <w:szCs w:val="24"/>
           <w:rtl/>
         </w:rPr>
-        <w:t xml:space="preserve"> האם משתמש חדש יכול להבין את היישום ולתת מענה ועזרה נכונה בכל פעם שהמשתמש "תקוע" בכל נקודה בשימוש התוכנה. בדיקות מהסוג הזה ביצענו במהלך כל שלב הפיתוח, בסיום הדפים השונים וכמובן בסוף שלב הפיתוח כאשר המערכת שלמה, דאגנו לתת משוב וביקורת בונה עבור הדפים השונים של חברי הצוות, כלומר כל חבר צוות בדק דפים שונים שחבר צוות אחר מימש על מנת לבדוק שה</w:t>
+        <w:t xml:space="preserve"> האם משתמש חדש יכול להבין את היישום</w:t>
+      </w:r>
+      <w:r>
+        <w:rPr>
+          <w:rFonts w:hint="cs"/>
+          <w:sz w:val="24"/>
+          <w:szCs w:val="24"/>
+          <w:rtl/>
+        </w:rPr>
+        <w:t>,</w:t>
+      </w:r>
+      <w:r>
+        <w:rPr>
+          <w:rFonts w:hint="cs"/>
+          <w:sz w:val="24"/>
+          <w:szCs w:val="24"/>
+          <w:rtl/>
+        </w:rPr>
+        <w:t xml:space="preserve"> ו</w:t>
+      </w:r>
+      <w:r>
+        <w:rPr>
+          <w:rFonts w:hint="cs"/>
+          <w:sz w:val="24"/>
+          <w:szCs w:val="24"/>
+          <w:rtl/>
+        </w:rPr>
+        <w:t xml:space="preserve">כיצד </w:t>
+      </w:r>
+      <w:r>
+        <w:rPr>
+          <w:rFonts w:hint="cs"/>
+          <w:sz w:val="24"/>
+          <w:szCs w:val="24"/>
+          <w:rtl/>
+        </w:rPr>
+        <w:t>לתת מענה ועזרה נכונה בכל פעם שהמשתמש "תקוע" בכל נקודה בשימוש התוכנה. בדיקות מהסוג הזה ביצענו במהלך כל שלב הפיתוח, בסיום הדפים השונים וכמובן בסוף שלב הפיתוח כאשר המערכת שלמה, דאגנו לתת משוב וביקורת בונה עבור הדפים השונים של חברי הצוות, כלומר כל חבר צוות בדק דפים שונים שחבר צוות אחר מימש על מנת לבדוק שה</w:t>
       </w:r>
       <w:r>
         <w:rPr>
@@ -548,7 +583,7 @@
           <w:szCs w:val="24"/>
           <w:rtl/>
         </w:rPr>
-        <w:t>על כל דף כלומר על מה יש ללחוץ בכל חלק ובכל שלב בכדי לטפל בבקשה בצורה תקינה ותואמת לדרישות הלקוח.</w:t>
+        <w:t>על כל דף כלומר על מה יש ללחוץ בכל חלק ובכל שלב בכדי לטפל בבקשה בצורה תקינה ותואמת לדרישות הלקוח</w:t>
       </w:r>
       <w:bookmarkStart w:id="0" w:name="_GoBack"/>
       <w:bookmarkEnd w:id="0"/>
@@ -559,13 +594,21 @@
           <w:szCs w:val="24"/>
           <w:rtl/>
         </w:rPr>
+        <w:t>.</w:t>
+      </w:r>
+      <w:r>
+        <w:rPr>
+          <w:rFonts w:hint="cs"/>
+          <w:sz w:val="24"/>
+          <w:szCs w:val="24"/>
+          <w:rtl/>
+        </w:rPr>
         <w:t xml:space="preserve"> </w:t>
       </w:r>
     </w:p>
     <w:p>
       <w:pPr>
         <w:rPr>
-          <w:rFonts w:hint="cs"/>
           <w:sz w:val="24"/>
           <w:szCs w:val="24"/>
           <w:rtl/>
@@ -775,6 +818,7 @@
     <w:lsdException w:name="HTML Sample" w:semiHidden="1" w:unhideWhenUsed="1"/>
     <w:lsdException w:name="HTML Typewriter" w:semiHidden="1" w:unhideWhenUsed="1"/>
     <w:lsdException w:name="HTML Variable" w:semiHidden="1" w:unhideWhenUsed="1"/>
+    <w:lsdException w:name="Normal Table" w:semiHidden="1" w:unhideWhenUsed="1"/>
     <w:lsdException w:name="annotation subject" w:semiHidden="1" w:unhideWhenUsed="1"/>
     <w:lsdException w:name="No List" w:semiHidden="1" w:unhideWhenUsed="1"/>
     <w:lsdException w:name="Outline List 1" w:semiHidden="1" w:unhideWhenUsed="1"/>
@@ -821,8 +865,10 @@
     <w:lsdException w:name="Table Subtle 2" w:semiHidden="1" w:unhideWhenUsed="1"/>
     <w:lsdException w:name="Table Web 1" w:semiHidden="1" w:unhideWhenUsed="1"/>
     <w:lsdException w:name="Table Web 2" w:semiHidden="1" w:unhideWhenUsed="1"/>
+    <w:lsdException w:name="Table Web 3" w:semiHidden="1" w:unhideWhenUsed="1"/>
     <w:lsdException w:name="Balloon Text" w:semiHidden="1" w:unhideWhenUsed="1"/>
     <w:lsdException w:name="Table Grid" w:uiPriority="39"/>
+    <w:lsdException w:name="Table Theme" w:semiHidden="1" w:unhideWhenUsed="1"/>
     <w:lsdException w:name="Placeholder Text" w:semiHidden="1"/>
     <w:lsdException w:name="No Spacing" w:uiPriority="1" w:qFormat="1"/>
     <w:lsdException w:name="Light Shading" w:uiPriority="60"/>

</xml_diff>